<commit_message>
Enhance PDF export to show more content in columns
</commit_message>
<xml_diff>
--- a/How to Use the Program Schedule Update App.docx
+++ b/How to Use the Program Schedule Update App.docx
@@ -312,6 +312,690 @@
         <w:t>Once switched, you can select your preferred location from the list.</w:t>
       </w:r>
     </w:p>
+    <w:p/>
+    <w:p/>
+    <w:p>
+      <w:pPr>
+        <w:rPr>
+          <w:b/>
+          <w:bCs/>
+        </w:rPr>
+      </w:pPr>
+      <w:r>
+        <w:rPr>
+          <w:b/>
+          <w:bCs/>
+        </w:rPr>
+        <w:t>OVERVIEW</w:t>
+      </w:r>
+    </w:p>
+    <w:p>
+      <w:r>
+        <w:t>This app helps you view and manage class cancellations and program schedules. You can filter, search, and export data as needed.</w:t>
+      </w:r>
+    </w:p>
+    <w:p>
+      <w:pPr>
+        <w:rPr>
+          <w:b/>
+          <w:bCs/>
+        </w:rPr>
+      </w:pPr>
+      <w:r>
+        <w:rPr>
+          <w:b/>
+          <w:bCs/>
+        </w:rPr>
+        <w:t>MAIN FEATURES</w:t>
+      </w:r>
+    </w:p>
+    <w:p>
+      <w:pPr>
+        <w:rPr>
+          <w:b/>
+          <w:bCs/>
+        </w:rPr>
+      </w:pPr>
+      <w:r>
+        <w:rPr>
+          <w:b/>
+          <w:bCs/>
+        </w:rPr>
+        <w:t>1. VIEWING DATA</w:t>
+      </w:r>
+    </w:p>
+    <w:p>
+      <w:pPr>
+        <w:numPr>
+          <w:ilvl w:val="0"/>
+          <w:numId w:val="6"/>
+        </w:numPr>
+      </w:pPr>
+      <w:r>
+        <w:t>The app shows all programs by default</w:t>
+      </w:r>
+    </w:p>
+    <w:p>
+      <w:pPr>
+        <w:numPr>
+          <w:ilvl w:val="0"/>
+          <w:numId w:val="6"/>
+        </w:numPr>
+      </w:pPr>
+      <w:r>
+        <w:t>Click "Show Class Cancellations" to see only classes with individual cancellations</w:t>
+      </w:r>
+    </w:p>
+    <w:p>
+      <w:pPr>
+        <w:numPr>
+          <w:ilvl w:val="0"/>
+          <w:numId w:val="6"/>
+        </w:numPr>
+      </w:pPr>
+      <w:r>
+        <w:t>Click "Show All Programs" to see all programs again</w:t>
+      </w:r>
+    </w:p>
+    <w:p>
+      <w:pPr>
+        <w:rPr>
+          <w:b/>
+          <w:bCs/>
+        </w:rPr>
+      </w:pPr>
+      <w:r>
+        <w:rPr>
+          <w:b/>
+          <w:bCs/>
+        </w:rPr>
+        <w:t>2. FILTERING</w:t>
+      </w:r>
+    </w:p>
+    <w:p>
+      <w:pPr>
+        <w:numPr>
+          <w:ilvl w:val="0"/>
+          <w:numId w:val="7"/>
+        </w:numPr>
+      </w:pPr>
+      <w:r>
+        <w:rPr>
+          <w:b/>
+          <w:bCs/>
+        </w:rPr>
+        <w:t>Program:</w:t>
+      </w:r>
+      <w:r>
+        <w:t> Search by program name</w:t>
+      </w:r>
+    </w:p>
+    <w:p>
+      <w:pPr>
+        <w:numPr>
+          <w:ilvl w:val="0"/>
+          <w:numId w:val="7"/>
+        </w:numPr>
+      </w:pPr>
+      <w:r>
+        <w:rPr>
+          <w:b/>
+          <w:bCs/>
+        </w:rPr>
+        <w:t>Program ID:</w:t>
+      </w:r>
+      <w:r>
+        <w:t> Search by specific program ID</w:t>
+      </w:r>
+    </w:p>
+    <w:p>
+      <w:pPr>
+        <w:numPr>
+          <w:ilvl w:val="0"/>
+          <w:numId w:val="7"/>
+        </w:numPr>
+      </w:pPr>
+      <w:r>
+        <w:rPr>
+          <w:b/>
+          <w:bCs/>
+        </w:rPr>
+        <w:t>Day:</w:t>
+      </w:r>
+      <w:r>
+        <w:t> Filter by day of the week (Monday, Tuesday, etc.)</w:t>
+      </w:r>
+    </w:p>
+    <w:p>
+      <w:pPr>
+        <w:numPr>
+          <w:ilvl w:val="0"/>
+          <w:numId w:val="7"/>
+        </w:numPr>
+      </w:pPr>
+      <w:r>
+        <w:rPr>
+          <w:b/>
+          <w:bCs/>
+        </w:rPr>
+        <w:t>Date:</w:t>
+      </w:r>
+      <w:r>
+        <w:t> Filter by specific date</w:t>
+      </w:r>
+    </w:p>
+    <w:p>
+      <w:pPr>
+        <w:numPr>
+          <w:ilvl w:val="0"/>
+          <w:numId w:val="7"/>
+        </w:numPr>
+      </w:pPr>
+      <w:r>
+        <w:rPr>
+          <w:b/>
+          <w:bCs/>
+        </w:rPr>
+        <w:t>Location:</w:t>
+      </w:r>
+      <w:r>
+        <w:t> Filter by location</w:t>
+      </w:r>
+    </w:p>
+    <w:p>
+      <w:pPr>
+        <w:numPr>
+          <w:ilvl w:val="0"/>
+          <w:numId w:val="7"/>
+        </w:numPr>
+      </w:pPr>
+      <w:r>
+        <w:rPr>
+          <w:b/>
+          <w:bCs/>
+        </w:rPr>
+        <w:t>Program Status:</w:t>
+      </w:r>
+      <w:r>
+        <w:t> Filter by status (Active, Cancelled, Additions)</w:t>
+      </w:r>
+    </w:p>
+    <w:p>
+      <w:pPr>
+        <w:rPr>
+          <w:b/>
+          <w:bCs/>
+        </w:rPr>
+      </w:pPr>
+      <w:r>
+        <w:rPr>
+          <w:b/>
+          <w:bCs/>
+        </w:rPr>
+        <w:t>3. REFRESHING DATA</w:t>
+      </w:r>
+    </w:p>
+    <w:p>
+      <w:pPr>
+        <w:numPr>
+          <w:ilvl w:val="0"/>
+          <w:numId w:val="8"/>
+        </w:numPr>
+      </w:pPr>
+      <w:r>
+        <w:t>Click "Refresh" to update the data from the database</w:t>
+      </w:r>
+    </w:p>
+    <w:p>
+      <w:pPr>
+        <w:numPr>
+          <w:ilvl w:val="0"/>
+          <w:numId w:val="8"/>
+        </w:numPr>
+      </w:pPr>
+      <w:r>
+        <w:t>Data automatically refreshes every 5 minutes</w:t>
+      </w:r>
+    </w:p>
+    <w:p>
+      <w:pPr>
+        <w:rPr>
+          <w:b/>
+          <w:bCs/>
+        </w:rPr>
+      </w:pPr>
+      <w:r>
+        <w:rPr>
+          <w:b/>
+          <w:bCs/>
+        </w:rPr>
+        <w:t>4. EXPORTING DATA</w:t>
+      </w:r>
+    </w:p>
+    <w:p>
+      <w:pPr>
+        <w:numPr>
+          <w:ilvl w:val="0"/>
+          <w:numId w:val="9"/>
+        </w:numPr>
+      </w:pPr>
+      <w:r>
+        <w:rPr>
+          <w:b/>
+          <w:bCs/>
+        </w:rPr>
+        <w:t>Export to Excel:</w:t>
+      </w:r>
+      <w:r>
+        <w:t> Download filtered data as Excel file</w:t>
+      </w:r>
+    </w:p>
+    <w:p>
+      <w:pPr>
+        <w:numPr>
+          <w:ilvl w:val="0"/>
+          <w:numId w:val="9"/>
+        </w:numPr>
+      </w:pPr>
+      <w:r>
+        <w:rPr>
+          <w:b/>
+          <w:bCs/>
+        </w:rPr>
+        <w:t>Export to PDF:</w:t>
+      </w:r>
+      <w:r>
+        <w:t> Download filtered data as PDF file</w:t>
+      </w:r>
+    </w:p>
+    <w:p>
+      <w:pPr>
+        <w:numPr>
+          <w:ilvl w:val="0"/>
+          <w:numId w:val="9"/>
+        </w:numPr>
+      </w:pPr>
+      <w:r>
+        <w:t>Both exports include only the data currently displayed (respects filters)</w:t>
+      </w:r>
+    </w:p>
+    <w:p>
+      <w:pPr>
+        <w:rPr>
+          <w:b/>
+          <w:bCs/>
+        </w:rPr>
+      </w:pPr>
+      <w:r>
+        <w:rPr>
+          <w:b/>
+          <w:bCs/>
+        </w:rPr>
+        <w:t>5. UNDERSTANDING THE DATA</w:t>
+      </w:r>
+    </w:p>
+    <w:p>
+      <w:pPr>
+        <w:numPr>
+          <w:ilvl w:val="0"/>
+          <w:numId w:val="10"/>
+        </w:numPr>
+      </w:pPr>
+      <w:r>
+        <w:rPr>
+          <w:b/>
+          <w:bCs/>
+        </w:rPr>
+        <w:t>Day:</w:t>
+      </w:r>
+      <w:r>
+        <w:t> Day of the week the class runs</w:t>
+      </w:r>
+    </w:p>
+    <w:p>
+      <w:pPr>
+        <w:numPr>
+          <w:ilvl w:val="0"/>
+          <w:numId w:val="10"/>
+        </w:numPr>
+      </w:pPr>
+      <w:r>
+        <w:rPr>
+          <w:b/>
+          <w:bCs/>
+        </w:rPr>
+        <w:t>Program:</w:t>
+      </w:r>
+      <w:r>
+        <w:t> Name of the program/class</w:t>
+      </w:r>
+    </w:p>
+    <w:p>
+      <w:pPr>
+        <w:numPr>
+          <w:ilvl w:val="0"/>
+          <w:numId w:val="10"/>
+        </w:numPr>
+      </w:pPr>
+      <w:r>
+        <w:rPr>
+          <w:b/>
+          <w:bCs/>
+        </w:rPr>
+        <w:lastRenderedPageBreak/>
+        <w:t>Program ID:</w:t>
+      </w:r>
+      <w:r>
+        <w:t> Unique identifier for the program</w:t>
+      </w:r>
+    </w:p>
+    <w:p>
+      <w:pPr>
+        <w:numPr>
+          <w:ilvl w:val="0"/>
+          <w:numId w:val="10"/>
+        </w:numPr>
+      </w:pPr>
+      <w:r>
+        <w:rPr>
+          <w:b/>
+          <w:bCs/>
+        </w:rPr>
+        <w:t>Date Range:</w:t>
+      </w:r>
+      <w:r>
+        <w:t> When the program runs (start and end dates)</w:t>
+      </w:r>
+    </w:p>
+    <w:p>
+      <w:pPr>
+        <w:numPr>
+          <w:ilvl w:val="0"/>
+          <w:numId w:val="10"/>
+        </w:numPr>
+      </w:pPr>
+      <w:r>
+        <w:rPr>
+          <w:b/>
+          <w:bCs/>
+        </w:rPr>
+        <w:t>Time:</w:t>
+      </w:r>
+      <w:r>
+        <w:t> Class time</w:t>
+      </w:r>
+    </w:p>
+    <w:p>
+      <w:pPr>
+        <w:numPr>
+          <w:ilvl w:val="0"/>
+          <w:numId w:val="10"/>
+        </w:numPr>
+      </w:pPr>
+      <w:r>
+        <w:rPr>
+          <w:b/>
+          <w:bCs/>
+        </w:rPr>
+        <w:t>Location:</w:t>
+      </w:r>
+      <w:r>
+        <w:t> Where the class is held</w:t>
+      </w:r>
+    </w:p>
+    <w:p>
+      <w:pPr>
+        <w:numPr>
+          <w:ilvl w:val="0"/>
+          <w:numId w:val="10"/>
+        </w:numPr>
+      </w:pPr>
+      <w:proofErr w:type="gramStart"/>
+      <w:r>
+        <w:rPr>
+          <w:b/>
+          <w:bCs/>
+        </w:rPr>
+        <w:t>Class Room</w:t>
+      </w:r>
+      <w:proofErr w:type="gramEnd"/>
+      <w:r>
+        <w:rPr>
+          <w:b/>
+          <w:bCs/>
+        </w:rPr>
+        <w:t>:</w:t>
+      </w:r>
+      <w:r>
+        <w:t> Specific room/facility</w:t>
+      </w:r>
+    </w:p>
+    <w:p>
+      <w:pPr>
+        <w:numPr>
+          <w:ilvl w:val="0"/>
+          <w:numId w:val="10"/>
+        </w:numPr>
+      </w:pPr>
+      <w:r>
+        <w:rPr>
+          <w:b/>
+          <w:bCs/>
+        </w:rPr>
+        <w:t>Instructor:</w:t>
+      </w:r>
+      <w:r>
+        <w:t> Who teaches the class</w:t>
+      </w:r>
+    </w:p>
+    <w:p>
+      <w:pPr>
+        <w:numPr>
+          <w:ilvl w:val="0"/>
+          <w:numId w:val="10"/>
+        </w:numPr>
+      </w:pPr>
+      <w:r>
+        <w:rPr>
+          <w:b/>
+          <w:bCs/>
+        </w:rPr>
+        <w:t>Program Status:</w:t>
+      </w:r>
+      <w:r>
+        <w:t> Active, Cancelled, or Additions</w:t>
+      </w:r>
+    </w:p>
+    <w:p>
+      <w:pPr>
+        <w:numPr>
+          <w:ilvl w:val="0"/>
+          <w:numId w:val="10"/>
+        </w:numPr>
+      </w:pPr>
+      <w:r>
+        <w:rPr>
+          <w:b/>
+          <w:bCs/>
+        </w:rPr>
+        <w:t>Class Cancellation:</w:t>
+      </w:r>
+      <w:r>
+        <w:t> Specific dates when individual classes are cancelled</w:t>
+      </w:r>
+    </w:p>
+    <w:p>
+      <w:pPr>
+        <w:numPr>
+          <w:ilvl w:val="0"/>
+          <w:numId w:val="10"/>
+        </w:numPr>
+      </w:pPr>
+      <w:r>
+        <w:rPr>
+          <w:b/>
+          <w:bCs/>
+        </w:rPr>
+        <w:t>Additional Information:</w:t>
+      </w:r>
+      <w:r>
+        <w:t> Extra notes about the program</w:t>
+      </w:r>
+    </w:p>
+    <w:p>
+      <w:pPr>
+        <w:numPr>
+          <w:ilvl w:val="0"/>
+          <w:numId w:val="10"/>
+        </w:numPr>
+      </w:pPr>
+      <w:r>
+        <w:rPr>
+          <w:b/>
+          <w:bCs/>
+        </w:rPr>
+        <w:t>Withdrawal:</w:t>
+      </w:r>
+      <w:r>
+        <w:t> Whether withdrawal is allowed (Yes/No based on classes completed)</w:t>
+      </w:r>
+    </w:p>
+    <w:p>
+      <w:pPr>
+        <w:rPr>
+          <w:b/>
+          <w:bCs/>
+        </w:rPr>
+      </w:pPr>
+      <w:r>
+        <w:rPr>
+          <w:b/>
+          <w:bCs/>
+        </w:rPr>
+        <w:t>6. WITHDRAWAL LOGIC</w:t>
+      </w:r>
+    </w:p>
+    <w:p>
+      <w:pPr>
+        <w:numPr>
+          <w:ilvl w:val="0"/>
+          <w:numId w:val="11"/>
+        </w:numPr>
+      </w:pPr>
+      <w:r>
+        <w:rPr>
+          <w:b/>
+          <w:bCs/>
+        </w:rPr>
+        <w:t>"Yes":</w:t>
+      </w:r>
+      <w:r>
+        <w:t> Less than 3 classes have been completed, withdrawal is allowed</w:t>
+      </w:r>
+    </w:p>
+    <w:p>
+      <w:pPr>
+        <w:numPr>
+          <w:ilvl w:val="0"/>
+          <w:numId w:val="11"/>
+        </w:numPr>
+      </w:pPr>
+      <w:r>
+        <w:rPr>
+          <w:b/>
+          <w:bCs/>
+        </w:rPr>
+        <w:t>"No":</w:t>
+      </w:r>
+      <w:r>
+        <w:t> 3 or more classes have been completed, withdrawal is not allowed</w:t>
+      </w:r>
+    </w:p>
+    <w:p>
+      <w:pPr>
+        <w:numPr>
+          <w:ilvl w:val="0"/>
+          <w:numId w:val="11"/>
+        </w:numPr>
+      </w:pPr>
+      <w:r>
+        <w:t>Calculation considers class start date, current date, and any cancelled classes</w:t>
+      </w:r>
+    </w:p>
+    <w:p>
+      <w:pPr>
+        <w:rPr>
+          <w:b/>
+          <w:bCs/>
+        </w:rPr>
+      </w:pPr>
+      <w:r>
+        <w:rPr>
+          <w:b/>
+          <w:bCs/>
+        </w:rPr>
+        <w:t>TIPS</w:t>
+      </w:r>
+    </w:p>
+    <w:p>
+      <w:pPr>
+        <w:numPr>
+          <w:ilvl w:val="0"/>
+          <w:numId w:val="12"/>
+        </w:numPr>
+      </w:pPr>
+      <w:r>
+        <w:t>Use filters to narrow down the data you need</w:t>
+      </w:r>
+    </w:p>
+    <w:p>
+      <w:pPr>
+        <w:numPr>
+          <w:ilvl w:val="0"/>
+          <w:numId w:val="12"/>
+        </w:numPr>
+      </w:pPr>
+      <w:r>
+        <w:t>Export data when you need to share or print information</w:t>
+      </w:r>
+    </w:p>
+    <w:p>
+      <w:pPr>
+        <w:numPr>
+          <w:ilvl w:val="0"/>
+          <w:numId w:val="12"/>
+        </w:numPr>
+      </w:pPr>
+      <w:r>
+        <w:t>The app automatically updates when new data is uploaded</w:t>
+      </w:r>
+    </w:p>
+    <w:p>
+      <w:pPr>
+        <w:numPr>
+          <w:ilvl w:val="0"/>
+          <w:numId w:val="12"/>
+        </w:numPr>
+      </w:pPr>
+      <w:r>
+        <w:t xml:space="preserve">All times are displayed in Kingston, Ontario </w:t>
+      </w:r>
+      <w:proofErr w:type="spellStart"/>
+      <w:r>
+        <w:t>timezone</w:t>
+      </w:r>
+      <w:proofErr w:type="spellEnd"/>
+    </w:p>
+    <w:p>
+      <w:r>
+        <w:rPr>
+          <w:i/>
+          <w:iCs/>
+        </w:rPr>
+        <w:t>For technical support or questions, contact your system administrator.</w:t>
+      </w:r>
+    </w:p>
+    <w:p/>
     <w:p/>
     <w:sectPr>
       <w:pgSz w:w="12240" w:h="15840"/>
@@ -326,6 +1010,304 @@
 <file path=word/numbering.xml><?xml version="1.0" encoding="utf-8"?>
 <w:numbering xmlns:wpc="http://schemas.microsoft.com/office/word/2010/wordprocessingCanvas" xmlns:cx="http://schemas.microsoft.com/office/drawing/2014/chartex" xmlns:cx1="http://schemas.microsoft.com/office/drawing/2015/9/8/chartex" xmlns:cx2="http://schemas.microsoft.com/office/drawing/2015/10/21/chartex" xmlns:cx3="http://schemas.microsoft.com/office/drawing/2016/5/9/chartex" xmlns:cx4="http://schemas.microsoft.com/office/drawing/2016/5/10/chartex" xmlns:cx5="http://schemas.microsoft.com/office/drawing/2016/5/11/chartex" xmlns:cx6="http://schemas.microsoft.com/office/drawing/2016/5/12/chartex" xmlns:cx7="http://schemas.microsoft.com/office/drawing/2016/5/13/chartex" xmlns:cx8="http://schemas.microsoft.com/office/drawing/2016/5/14/chartex" xmlns:mc="http://schemas.openxmlformats.org/markup-compatibility/2006" xmlns:aink="http://schemas.microsoft.com/office/drawing/2016/ink" xmlns:am3d="http://schemas.microsoft.com/office/drawing/2017/model3d" xmlns:o="urn:schemas-microsoft-com:office:office" xmlns:oel="http://schemas.microsoft.com/office/2019/extlst" xmlns:r="http://schemas.openxmlformats.org/officeDocument/2006/relationships" xmlns:m="http://schemas.openxmlformats.org/officeDocument/2006/math" xmlns:v="urn:schemas-microsoft-com:vml" xmlns:wp14="http://schemas.microsoft.com/office/word/2010/wordprocessingDrawing" xmlns:wp="http://schemas.openxmlformats.org/drawingml/2006/wordprocessingDrawing" xmlns:w10="urn:schemas-microsoft-com:office:word" xmlns:w="http://schemas.openxmlformats.org/wordprocessingml/2006/main" xmlns:w14="http://schemas.microsoft.com/office/word/2010/wordml" xmlns:w15="http://schemas.microsoft.com/office/word/2012/wordml" xmlns:w16cex="http://schemas.microsoft.com/office/word/2018/wordml/cex" xmlns:w16cid="http://schemas.microsoft.com/office/word/2016/wordml/cid" xmlns:w16="http://schemas.microsoft.com/office/word/2018/wordml" xmlns:w16du="http://schemas.microsoft.com/office/word/2023/wordml/word16du" xmlns:w16sdtdh="http://schemas.microsoft.com/office/word/2020/wordml/sdtdatahash" xmlns:w16sdtfl="http://schemas.microsoft.com/office/word/2024/wordml/sdtformatlock" xmlns:w16se="http://schemas.microsoft.com/office/word/2015/wordml/symex" xmlns:wpg="http://schemas.microsoft.com/office/word/2010/wordprocessingGroup" xmlns:wpi="http://schemas.microsoft.com/office/word/2010/wordprocessingInk" xmlns:wne="http://schemas.microsoft.com/office/word/2006/wordml" xmlns:wps="http://schemas.microsoft.com/office/word/2010/wordprocessingShape" mc:Ignorable="w14 w15 w16se w16cid w16 w16cex w16sdtdh w16sdtfl w16du wp14">
   <w:abstractNum w:abstractNumId="0" w15:restartNumberingAfterBreak="0">
+    <w:nsid w:val="157679FE"/>
+    <w:multiLevelType w:val="multilevel"/>
+    <w:tmpl w:val="C8B43C16"/>
+    <w:lvl w:ilvl="0">
+      <w:start w:val="1"/>
+      <w:numFmt w:val="bullet"/>
+      <w:lvlText w:val=""/>
+      <w:lvlJc w:val="left"/>
+      <w:pPr>
+        <w:tabs>
+          <w:tab w:val="num" w:pos="720"/>
+        </w:tabs>
+        <w:ind w:left="720" w:hanging="360"/>
+      </w:pPr>
+      <w:rPr>
+        <w:rFonts w:ascii="Symbol" w:hAnsi="Symbol" w:hint="default"/>
+        <w:sz w:val="20"/>
+      </w:rPr>
+    </w:lvl>
+    <w:lvl w:ilvl="1" w:tentative="1">
+      <w:start w:val="1"/>
+      <w:numFmt w:val="bullet"/>
+      <w:lvlText w:val="o"/>
+      <w:lvlJc w:val="left"/>
+      <w:pPr>
+        <w:tabs>
+          <w:tab w:val="num" w:pos="1440"/>
+        </w:tabs>
+        <w:ind w:left="1440" w:hanging="360"/>
+      </w:pPr>
+      <w:rPr>
+        <w:rFonts w:ascii="Courier New" w:hAnsi="Courier New" w:hint="default"/>
+        <w:sz w:val="20"/>
+      </w:rPr>
+    </w:lvl>
+    <w:lvl w:ilvl="2" w:tentative="1">
+      <w:start w:val="1"/>
+      <w:numFmt w:val="bullet"/>
+      <w:lvlText w:val=""/>
+      <w:lvlJc w:val="left"/>
+      <w:pPr>
+        <w:tabs>
+          <w:tab w:val="num" w:pos="2160"/>
+        </w:tabs>
+        <w:ind w:left="2160" w:hanging="360"/>
+      </w:pPr>
+      <w:rPr>
+        <w:rFonts w:ascii="Wingdings" w:hAnsi="Wingdings" w:hint="default"/>
+        <w:sz w:val="20"/>
+      </w:rPr>
+    </w:lvl>
+    <w:lvl w:ilvl="3" w:tentative="1">
+      <w:start w:val="1"/>
+      <w:numFmt w:val="bullet"/>
+      <w:lvlText w:val=""/>
+      <w:lvlJc w:val="left"/>
+      <w:pPr>
+        <w:tabs>
+          <w:tab w:val="num" w:pos="2880"/>
+        </w:tabs>
+        <w:ind w:left="2880" w:hanging="360"/>
+      </w:pPr>
+      <w:rPr>
+        <w:rFonts w:ascii="Wingdings" w:hAnsi="Wingdings" w:hint="default"/>
+        <w:sz w:val="20"/>
+      </w:rPr>
+    </w:lvl>
+    <w:lvl w:ilvl="4" w:tentative="1">
+      <w:start w:val="1"/>
+      <w:numFmt w:val="bullet"/>
+      <w:lvlText w:val=""/>
+      <w:lvlJc w:val="left"/>
+      <w:pPr>
+        <w:tabs>
+          <w:tab w:val="num" w:pos="3600"/>
+        </w:tabs>
+        <w:ind w:left="3600" w:hanging="360"/>
+      </w:pPr>
+      <w:rPr>
+        <w:rFonts w:ascii="Wingdings" w:hAnsi="Wingdings" w:hint="default"/>
+        <w:sz w:val="20"/>
+      </w:rPr>
+    </w:lvl>
+    <w:lvl w:ilvl="5" w:tentative="1">
+      <w:start w:val="1"/>
+      <w:numFmt w:val="bullet"/>
+      <w:lvlText w:val=""/>
+      <w:lvlJc w:val="left"/>
+      <w:pPr>
+        <w:tabs>
+          <w:tab w:val="num" w:pos="4320"/>
+        </w:tabs>
+        <w:ind w:left="4320" w:hanging="360"/>
+      </w:pPr>
+      <w:rPr>
+        <w:rFonts w:ascii="Wingdings" w:hAnsi="Wingdings" w:hint="default"/>
+        <w:sz w:val="20"/>
+      </w:rPr>
+    </w:lvl>
+    <w:lvl w:ilvl="6" w:tentative="1">
+      <w:start w:val="1"/>
+      <w:numFmt w:val="bullet"/>
+      <w:lvlText w:val=""/>
+      <w:lvlJc w:val="left"/>
+      <w:pPr>
+        <w:tabs>
+          <w:tab w:val="num" w:pos="5040"/>
+        </w:tabs>
+        <w:ind w:left="5040" w:hanging="360"/>
+      </w:pPr>
+      <w:rPr>
+        <w:rFonts w:ascii="Wingdings" w:hAnsi="Wingdings" w:hint="default"/>
+        <w:sz w:val="20"/>
+      </w:rPr>
+    </w:lvl>
+    <w:lvl w:ilvl="7" w:tentative="1">
+      <w:start w:val="1"/>
+      <w:numFmt w:val="bullet"/>
+      <w:lvlText w:val=""/>
+      <w:lvlJc w:val="left"/>
+      <w:pPr>
+        <w:tabs>
+          <w:tab w:val="num" w:pos="5760"/>
+        </w:tabs>
+        <w:ind w:left="5760" w:hanging="360"/>
+      </w:pPr>
+      <w:rPr>
+        <w:rFonts w:ascii="Wingdings" w:hAnsi="Wingdings" w:hint="default"/>
+        <w:sz w:val="20"/>
+      </w:rPr>
+    </w:lvl>
+    <w:lvl w:ilvl="8" w:tentative="1">
+      <w:start w:val="1"/>
+      <w:numFmt w:val="bullet"/>
+      <w:lvlText w:val=""/>
+      <w:lvlJc w:val="left"/>
+      <w:pPr>
+        <w:tabs>
+          <w:tab w:val="num" w:pos="6480"/>
+        </w:tabs>
+        <w:ind w:left="6480" w:hanging="360"/>
+      </w:pPr>
+      <w:rPr>
+        <w:rFonts w:ascii="Wingdings" w:hAnsi="Wingdings" w:hint="default"/>
+        <w:sz w:val="20"/>
+      </w:rPr>
+    </w:lvl>
+  </w:abstractNum>
+  <w:abstractNum w:abstractNumId="1" w15:restartNumberingAfterBreak="0">
+    <w:nsid w:val="1DF1679A"/>
+    <w:multiLevelType w:val="multilevel"/>
+    <w:tmpl w:val="86528FF4"/>
+    <w:lvl w:ilvl="0">
+      <w:start w:val="1"/>
+      <w:numFmt w:val="bullet"/>
+      <w:lvlText w:val=""/>
+      <w:lvlJc w:val="left"/>
+      <w:pPr>
+        <w:tabs>
+          <w:tab w:val="num" w:pos="720"/>
+        </w:tabs>
+        <w:ind w:left="720" w:hanging="360"/>
+      </w:pPr>
+      <w:rPr>
+        <w:rFonts w:ascii="Symbol" w:hAnsi="Symbol" w:hint="default"/>
+        <w:sz w:val="20"/>
+      </w:rPr>
+    </w:lvl>
+    <w:lvl w:ilvl="1" w:tentative="1">
+      <w:start w:val="1"/>
+      <w:numFmt w:val="bullet"/>
+      <w:lvlText w:val="o"/>
+      <w:lvlJc w:val="left"/>
+      <w:pPr>
+        <w:tabs>
+          <w:tab w:val="num" w:pos="1440"/>
+        </w:tabs>
+        <w:ind w:left="1440" w:hanging="360"/>
+      </w:pPr>
+      <w:rPr>
+        <w:rFonts w:ascii="Courier New" w:hAnsi="Courier New" w:hint="default"/>
+        <w:sz w:val="20"/>
+      </w:rPr>
+    </w:lvl>
+    <w:lvl w:ilvl="2" w:tentative="1">
+      <w:start w:val="1"/>
+      <w:numFmt w:val="bullet"/>
+      <w:lvlText w:val=""/>
+      <w:lvlJc w:val="left"/>
+      <w:pPr>
+        <w:tabs>
+          <w:tab w:val="num" w:pos="2160"/>
+        </w:tabs>
+        <w:ind w:left="2160" w:hanging="360"/>
+      </w:pPr>
+      <w:rPr>
+        <w:rFonts w:ascii="Wingdings" w:hAnsi="Wingdings" w:hint="default"/>
+        <w:sz w:val="20"/>
+      </w:rPr>
+    </w:lvl>
+    <w:lvl w:ilvl="3" w:tentative="1">
+      <w:start w:val="1"/>
+      <w:numFmt w:val="bullet"/>
+      <w:lvlText w:val=""/>
+      <w:lvlJc w:val="left"/>
+      <w:pPr>
+        <w:tabs>
+          <w:tab w:val="num" w:pos="2880"/>
+        </w:tabs>
+        <w:ind w:left="2880" w:hanging="360"/>
+      </w:pPr>
+      <w:rPr>
+        <w:rFonts w:ascii="Wingdings" w:hAnsi="Wingdings" w:hint="default"/>
+        <w:sz w:val="20"/>
+      </w:rPr>
+    </w:lvl>
+    <w:lvl w:ilvl="4" w:tentative="1">
+      <w:start w:val="1"/>
+      <w:numFmt w:val="bullet"/>
+      <w:lvlText w:val=""/>
+      <w:lvlJc w:val="left"/>
+      <w:pPr>
+        <w:tabs>
+          <w:tab w:val="num" w:pos="3600"/>
+        </w:tabs>
+        <w:ind w:left="3600" w:hanging="360"/>
+      </w:pPr>
+      <w:rPr>
+        <w:rFonts w:ascii="Wingdings" w:hAnsi="Wingdings" w:hint="default"/>
+        <w:sz w:val="20"/>
+      </w:rPr>
+    </w:lvl>
+    <w:lvl w:ilvl="5" w:tentative="1">
+      <w:start w:val="1"/>
+      <w:numFmt w:val="bullet"/>
+      <w:lvlText w:val=""/>
+      <w:lvlJc w:val="left"/>
+      <w:pPr>
+        <w:tabs>
+          <w:tab w:val="num" w:pos="4320"/>
+        </w:tabs>
+        <w:ind w:left="4320" w:hanging="360"/>
+      </w:pPr>
+      <w:rPr>
+        <w:rFonts w:ascii="Wingdings" w:hAnsi="Wingdings" w:hint="default"/>
+        <w:sz w:val="20"/>
+      </w:rPr>
+    </w:lvl>
+    <w:lvl w:ilvl="6" w:tentative="1">
+      <w:start w:val="1"/>
+      <w:numFmt w:val="bullet"/>
+      <w:lvlText w:val=""/>
+      <w:lvlJc w:val="left"/>
+      <w:pPr>
+        <w:tabs>
+          <w:tab w:val="num" w:pos="5040"/>
+        </w:tabs>
+        <w:ind w:left="5040" w:hanging="360"/>
+      </w:pPr>
+      <w:rPr>
+        <w:rFonts w:ascii="Wingdings" w:hAnsi="Wingdings" w:hint="default"/>
+        <w:sz w:val="20"/>
+      </w:rPr>
+    </w:lvl>
+    <w:lvl w:ilvl="7" w:tentative="1">
+      <w:start w:val="1"/>
+      <w:numFmt w:val="bullet"/>
+      <w:lvlText w:val=""/>
+      <w:lvlJc w:val="left"/>
+      <w:pPr>
+        <w:tabs>
+          <w:tab w:val="num" w:pos="5760"/>
+        </w:tabs>
+        <w:ind w:left="5760" w:hanging="360"/>
+      </w:pPr>
+      <w:rPr>
+        <w:rFonts w:ascii="Wingdings" w:hAnsi="Wingdings" w:hint="default"/>
+        <w:sz w:val="20"/>
+      </w:rPr>
+    </w:lvl>
+    <w:lvl w:ilvl="8" w:tentative="1">
+      <w:start w:val="1"/>
+      <w:numFmt w:val="bullet"/>
+      <w:lvlText w:val=""/>
+      <w:lvlJc w:val="left"/>
+      <w:pPr>
+        <w:tabs>
+          <w:tab w:val="num" w:pos="6480"/>
+        </w:tabs>
+        <w:ind w:left="6480" w:hanging="360"/>
+      </w:pPr>
+      <w:rPr>
+        <w:rFonts w:ascii="Wingdings" w:hAnsi="Wingdings" w:hint="default"/>
+        <w:sz w:val="20"/>
+      </w:rPr>
+    </w:lvl>
+  </w:abstractNum>
+  <w:abstractNum w:abstractNumId="2" w15:restartNumberingAfterBreak="0">
     <w:nsid w:val="2C2D7707"/>
     <w:multiLevelType w:val="multilevel"/>
     <w:tmpl w:val="539CFC50"/>
@@ -474,7 +1456,7 @@
       </w:rPr>
     </w:lvl>
   </w:abstractNum>
-  <w:abstractNum w:abstractNumId="1" w15:restartNumberingAfterBreak="0">
+  <w:abstractNum w:abstractNumId="3" w15:restartNumberingAfterBreak="0">
     <w:nsid w:val="30085532"/>
     <w:multiLevelType w:val="multilevel"/>
     <w:tmpl w:val="5B5EB94E"/>
@@ -623,7 +1605,156 @@
       </w:rPr>
     </w:lvl>
   </w:abstractNum>
-  <w:abstractNum w:abstractNumId="2" w15:restartNumberingAfterBreak="0">
+  <w:abstractNum w:abstractNumId="4" w15:restartNumberingAfterBreak="0">
+    <w:nsid w:val="3A6F7DF7"/>
+    <w:multiLevelType w:val="multilevel"/>
+    <w:tmpl w:val="603A1BB8"/>
+    <w:lvl w:ilvl="0">
+      <w:start w:val="1"/>
+      <w:numFmt w:val="bullet"/>
+      <w:lvlText w:val=""/>
+      <w:lvlJc w:val="left"/>
+      <w:pPr>
+        <w:tabs>
+          <w:tab w:val="num" w:pos="720"/>
+        </w:tabs>
+        <w:ind w:left="720" w:hanging="360"/>
+      </w:pPr>
+      <w:rPr>
+        <w:rFonts w:ascii="Symbol" w:hAnsi="Symbol" w:hint="default"/>
+        <w:sz w:val="20"/>
+      </w:rPr>
+    </w:lvl>
+    <w:lvl w:ilvl="1" w:tentative="1">
+      <w:start w:val="1"/>
+      <w:numFmt w:val="bullet"/>
+      <w:lvlText w:val="o"/>
+      <w:lvlJc w:val="left"/>
+      <w:pPr>
+        <w:tabs>
+          <w:tab w:val="num" w:pos="1440"/>
+        </w:tabs>
+        <w:ind w:left="1440" w:hanging="360"/>
+      </w:pPr>
+      <w:rPr>
+        <w:rFonts w:ascii="Courier New" w:hAnsi="Courier New" w:hint="default"/>
+        <w:sz w:val="20"/>
+      </w:rPr>
+    </w:lvl>
+    <w:lvl w:ilvl="2" w:tentative="1">
+      <w:start w:val="1"/>
+      <w:numFmt w:val="bullet"/>
+      <w:lvlText w:val=""/>
+      <w:lvlJc w:val="left"/>
+      <w:pPr>
+        <w:tabs>
+          <w:tab w:val="num" w:pos="2160"/>
+        </w:tabs>
+        <w:ind w:left="2160" w:hanging="360"/>
+      </w:pPr>
+      <w:rPr>
+        <w:rFonts w:ascii="Wingdings" w:hAnsi="Wingdings" w:hint="default"/>
+        <w:sz w:val="20"/>
+      </w:rPr>
+    </w:lvl>
+    <w:lvl w:ilvl="3" w:tentative="1">
+      <w:start w:val="1"/>
+      <w:numFmt w:val="bullet"/>
+      <w:lvlText w:val=""/>
+      <w:lvlJc w:val="left"/>
+      <w:pPr>
+        <w:tabs>
+          <w:tab w:val="num" w:pos="2880"/>
+        </w:tabs>
+        <w:ind w:left="2880" w:hanging="360"/>
+      </w:pPr>
+      <w:rPr>
+        <w:rFonts w:ascii="Wingdings" w:hAnsi="Wingdings" w:hint="default"/>
+        <w:sz w:val="20"/>
+      </w:rPr>
+    </w:lvl>
+    <w:lvl w:ilvl="4" w:tentative="1">
+      <w:start w:val="1"/>
+      <w:numFmt w:val="bullet"/>
+      <w:lvlText w:val=""/>
+      <w:lvlJc w:val="left"/>
+      <w:pPr>
+        <w:tabs>
+          <w:tab w:val="num" w:pos="3600"/>
+        </w:tabs>
+        <w:ind w:left="3600" w:hanging="360"/>
+      </w:pPr>
+      <w:rPr>
+        <w:rFonts w:ascii="Wingdings" w:hAnsi="Wingdings" w:hint="default"/>
+        <w:sz w:val="20"/>
+      </w:rPr>
+    </w:lvl>
+    <w:lvl w:ilvl="5" w:tentative="1">
+      <w:start w:val="1"/>
+      <w:numFmt w:val="bullet"/>
+      <w:lvlText w:val=""/>
+      <w:lvlJc w:val="left"/>
+      <w:pPr>
+        <w:tabs>
+          <w:tab w:val="num" w:pos="4320"/>
+        </w:tabs>
+        <w:ind w:left="4320" w:hanging="360"/>
+      </w:pPr>
+      <w:rPr>
+        <w:rFonts w:ascii="Wingdings" w:hAnsi="Wingdings" w:hint="default"/>
+        <w:sz w:val="20"/>
+      </w:rPr>
+    </w:lvl>
+    <w:lvl w:ilvl="6" w:tentative="1">
+      <w:start w:val="1"/>
+      <w:numFmt w:val="bullet"/>
+      <w:lvlText w:val=""/>
+      <w:lvlJc w:val="left"/>
+      <w:pPr>
+        <w:tabs>
+          <w:tab w:val="num" w:pos="5040"/>
+        </w:tabs>
+        <w:ind w:left="5040" w:hanging="360"/>
+      </w:pPr>
+      <w:rPr>
+        <w:rFonts w:ascii="Wingdings" w:hAnsi="Wingdings" w:hint="default"/>
+        <w:sz w:val="20"/>
+      </w:rPr>
+    </w:lvl>
+    <w:lvl w:ilvl="7" w:tentative="1">
+      <w:start w:val="1"/>
+      <w:numFmt w:val="bullet"/>
+      <w:lvlText w:val=""/>
+      <w:lvlJc w:val="left"/>
+      <w:pPr>
+        <w:tabs>
+          <w:tab w:val="num" w:pos="5760"/>
+        </w:tabs>
+        <w:ind w:left="5760" w:hanging="360"/>
+      </w:pPr>
+      <w:rPr>
+        <w:rFonts w:ascii="Wingdings" w:hAnsi="Wingdings" w:hint="default"/>
+        <w:sz w:val="20"/>
+      </w:rPr>
+    </w:lvl>
+    <w:lvl w:ilvl="8" w:tentative="1">
+      <w:start w:val="1"/>
+      <w:numFmt w:val="bullet"/>
+      <w:lvlText w:val=""/>
+      <w:lvlJc w:val="left"/>
+      <w:pPr>
+        <w:tabs>
+          <w:tab w:val="num" w:pos="6480"/>
+        </w:tabs>
+        <w:ind w:left="6480" w:hanging="360"/>
+      </w:pPr>
+      <w:rPr>
+        <w:rFonts w:ascii="Wingdings" w:hAnsi="Wingdings" w:hint="default"/>
+        <w:sz w:val="20"/>
+      </w:rPr>
+    </w:lvl>
+  </w:abstractNum>
+  <w:abstractNum w:abstractNumId="5" w15:restartNumberingAfterBreak="0">
     <w:nsid w:val="42852C5F"/>
     <w:multiLevelType w:val="multilevel"/>
     <w:tmpl w:val="02560638"/>
@@ -772,7 +1903,156 @@
       </w:rPr>
     </w:lvl>
   </w:abstractNum>
-  <w:abstractNum w:abstractNumId="3" w15:restartNumberingAfterBreak="0">
+  <w:abstractNum w:abstractNumId="6" w15:restartNumberingAfterBreak="0">
+    <w:nsid w:val="429E7BB9"/>
+    <w:multiLevelType w:val="multilevel"/>
+    <w:tmpl w:val="90CEC1A6"/>
+    <w:lvl w:ilvl="0">
+      <w:start w:val="1"/>
+      <w:numFmt w:val="bullet"/>
+      <w:lvlText w:val=""/>
+      <w:lvlJc w:val="left"/>
+      <w:pPr>
+        <w:tabs>
+          <w:tab w:val="num" w:pos="720"/>
+        </w:tabs>
+        <w:ind w:left="720" w:hanging="360"/>
+      </w:pPr>
+      <w:rPr>
+        <w:rFonts w:ascii="Symbol" w:hAnsi="Symbol" w:hint="default"/>
+        <w:sz w:val="20"/>
+      </w:rPr>
+    </w:lvl>
+    <w:lvl w:ilvl="1" w:tentative="1">
+      <w:start w:val="1"/>
+      <w:numFmt w:val="bullet"/>
+      <w:lvlText w:val="o"/>
+      <w:lvlJc w:val="left"/>
+      <w:pPr>
+        <w:tabs>
+          <w:tab w:val="num" w:pos="1440"/>
+        </w:tabs>
+        <w:ind w:left="1440" w:hanging="360"/>
+      </w:pPr>
+      <w:rPr>
+        <w:rFonts w:ascii="Courier New" w:hAnsi="Courier New" w:hint="default"/>
+        <w:sz w:val="20"/>
+      </w:rPr>
+    </w:lvl>
+    <w:lvl w:ilvl="2" w:tentative="1">
+      <w:start w:val="1"/>
+      <w:numFmt w:val="bullet"/>
+      <w:lvlText w:val=""/>
+      <w:lvlJc w:val="left"/>
+      <w:pPr>
+        <w:tabs>
+          <w:tab w:val="num" w:pos="2160"/>
+        </w:tabs>
+        <w:ind w:left="2160" w:hanging="360"/>
+      </w:pPr>
+      <w:rPr>
+        <w:rFonts w:ascii="Wingdings" w:hAnsi="Wingdings" w:hint="default"/>
+        <w:sz w:val="20"/>
+      </w:rPr>
+    </w:lvl>
+    <w:lvl w:ilvl="3" w:tentative="1">
+      <w:start w:val="1"/>
+      <w:numFmt w:val="bullet"/>
+      <w:lvlText w:val=""/>
+      <w:lvlJc w:val="left"/>
+      <w:pPr>
+        <w:tabs>
+          <w:tab w:val="num" w:pos="2880"/>
+        </w:tabs>
+        <w:ind w:left="2880" w:hanging="360"/>
+      </w:pPr>
+      <w:rPr>
+        <w:rFonts w:ascii="Wingdings" w:hAnsi="Wingdings" w:hint="default"/>
+        <w:sz w:val="20"/>
+      </w:rPr>
+    </w:lvl>
+    <w:lvl w:ilvl="4" w:tentative="1">
+      <w:start w:val="1"/>
+      <w:numFmt w:val="bullet"/>
+      <w:lvlText w:val=""/>
+      <w:lvlJc w:val="left"/>
+      <w:pPr>
+        <w:tabs>
+          <w:tab w:val="num" w:pos="3600"/>
+        </w:tabs>
+        <w:ind w:left="3600" w:hanging="360"/>
+      </w:pPr>
+      <w:rPr>
+        <w:rFonts w:ascii="Wingdings" w:hAnsi="Wingdings" w:hint="default"/>
+        <w:sz w:val="20"/>
+      </w:rPr>
+    </w:lvl>
+    <w:lvl w:ilvl="5" w:tentative="1">
+      <w:start w:val="1"/>
+      <w:numFmt w:val="bullet"/>
+      <w:lvlText w:val=""/>
+      <w:lvlJc w:val="left"/>
+      <w:pPr>
+        <w:tabs>
+          <w:tab w:val="num" w:pos="4320"/>
+        </w:tabs>
+        <w:ind w:left="4320" w:hanging="360"/>
+      </w:pPr>
+      <w:rPr>
+        <w:rFonts w:ascii="Wingdings" w:hAnsi="Wingdings" w:hint="default"/>
+        <w:sz w:val="20"/>
+      </w:rPr>
+    </w:lvl>
+    <w:lvl w:ilvl="6" w:tentative="1">
+      <w:start w:val="1"/>
+      <w:numFmt w:val="bullet"/>
+      <w:lvlText w:val=""/>
+      <w:lvlJc w:val="left"/>
+      <w:pPr>
+        <w:tabs>
+          <w:tab w:val="num" w:pos="5040"/>
+        </w:tabs>
+        <w:ind w:left="5040" w:hanging="360"/>
+      </w:pPr>
+      <w:rPr>
+        <w:rFonts w:ascii="Wingdings" w:hAnsi="Wingdings" w:hint="default"/>
+        <w:sz w:val="20"/>
+      </w:rPr>
+    </w:lvl>
+    <w:lvl w:ilvl="7" w:tentative="1">
+      <w:start w:val="1"/>
+      <w:numFmt w:val="bullet"/>
+      <w:lvlText w:val=""/>
+      <w:lvlJc w:val="left"/>
+      <w:pPr>
+        <w:tabs>
+          <w:tab w:val="num" w:pos="5760"/>
+        </w:tabs>
+        <w:ind w:left="5760" w:hanging="360"/>
+      </w:pPr>
+      <w:rPr>
+        <w:rFonts w:ascii="Wingdings" w:hAnsi="Wingdings" w:hint="default"/>
+        <w:sz w:val="20"/>
+      </w:rPr>
+    </w:lvl>
+    <w:lvl w:ilvl="8" w:tentative="1">
+      <w:start w:val="1"/>
+      <w:numFmt w:val="bullet"/>
+      <w:lvlText w:val=""/>
+      <w:lvlJc w:val="left"/>
+      <w:pPr>
+        <w:tabs>
+          <w:tab w:val="num" w:pos="6480"/>
+        </w:tabs>
+        <w:ind w:left="6480" w:hanging="360"/>
+      </w:pPr>
+      <w:rPr>
+        <w:rFonts w:ascii="Wingdings" w:hAnsi="Wingdings" w:hint="default"/>
+        <w:sz w:val="20"/>
+      </w:rPr>
+    </w:lvl>
+  </w:abstractNum>
+  <w:abstractNum w:abstractNumId="7" w15:restartNumberingAfterBreak="0">
     <w:nsid w:val="49004B88"/>
     <w:multiLevelType w:val="multilevel"/>
     <w:tmpl w:val="C9B6C03A"/>
@@ -921,7 +2201,305 @@
       </w:rPr>
     </w:lvl>
   </w:abstractNum>
-  <w:abstractNum w:abstractNumId="4" w15:restartNumberingAfterBreak="0">
+  <w:abstractNum w:abstractNumId="8" w15:restartNumberingAfterBreak="0">
+    <w:nsid w:val="51F32E11"/>
+    <w:multiLevelType w:val="multilevel"/>
+    <w:tmpl w:val="1C38DAF0"/>
+    <w:lvl w:ilvl="0">
+      <w:start w:val="1"/>
+      <w:numFmt w:val="bullet"/>
+      <w:lvlText w:val=""/>
+      <w:lvlJc w:val="left"/>
+      <w:pPr>
+        <w:tabs>
+          <w:tab w:val="num" w:pos="720"/>
+        </w:tabs>
+        <w:ind w:left="720" w:hanging="360"/>
+      </w:pPr>
+      <w:rPr>
+        <w:rFonts w:ascii="Symbol" w:hAnsi="Symbol" w:hint="default"/>
+        <w:sz w:val="20"/>
+      </w:rPr>
+    </w:lvl>
+    <w:lvl w:ilvl="1" w:tentative="1">
+      <w:start w:val="1"/>
+      <w:numFmt w:val="bullet"/>
+      <w:lvlText w:val="o"/>
+      <w:lvlJc w:val="left"/>
+      <w:pPr>
+        <w:tabs>
+          <w:tab w:val="num" w:pos="1440"/>
+        </w:tabs>
+        <w:ind w:left="1440" w:hanging="360"/>
+      </w:pPr>
+      <w:rPr>
+        <w:rFonts w:ascii="Courier New" w:hAnsi="Courier New" w:hint="default"/>
+        <w:sz w:val="20"/>
+      </w:rPr>
+    </w:lvl>
+    <w:lvl w:ilvl="2" w:tentative="1">
+      <w:start w:val="1"/>
+      <w:numFmt w:val="bullet"/>
+      <w:lvlText w:val=""/>
+      <w:lvlJc w:val="left"/>
+      <w:pPr>
+        <w:tabs>
+          <w:tab w:val="num" w:pos="2160"/>
+        </w:tabs>
+        <w:ind w:left="2160" w:hanging="360"/>
+      </w:pPr>
+      <w:rPr>
+        <w:rFonts w:ascii="Wingdings" w:hAnsi="Wingdings" w:hint="default"/>
+        <w:sz w:val="20"/>
+      </w:rPr>
+    </w:lvl>
+    <w:lvl w:ilvl="3" w:tentative="1">
+      <w:start w:val="1"/>
+      <w:numFmt w:val="bullet"/>
+      <w:lvlText w:val=""/>
+      <w:lvlJc w:val="left"/>
+      <w:pPr>
+        <w:tabs>
+          <w:tab w:val="num" w:pos="2880"/>
+        </w:tabs>
+        <w:ind w:left="2880" w:hanging="360"/>
+      </w:pPr>
+      <w:rPr>
+        <w:rFonts w:ascii="Wingdings" w:hAnsi="Wingdings" w:hint="default"/>
+        <w:sz w:val="20"/>
+      </w:rPr>
+    </w:lvl>
+    <w:lvl w:ilvl="4" w:tentative="1">
+      <w:start w:val="1"/>
+      <w:numFmt w:val="bullet"/>
+      <w:lvlText w:val=""/>
+      <w:lvlJc w:val="left"/>
+      <w:pPr>
+        <w:tabs>
+          <w:tab w:val="num" w:pos="3600"/>
+        </w:tabs>
+        <w:ind w:left="3600" w:hanging="360"/>
+      </w:pPr>
+      <w:rPr>
+        <w:rFonts w:ascii="Wingdings" w:hAnsi="Wingdings" w:hint="default"/>
+        <w:sz w:val="20"/>
+      </w:rPr>
+    </w:lvl>
+    <w:lvl w:ilvl="5" w:tentative="1">
+      <w:start w:val="1"/>
+      <w:numFmt w:val="bullet"/>
+      <w:lvlText w:val=""/>
+      <w:lvlJc w:val="left"/>
+      <w:pPr>
+        <w:tabs>
+          <w:tab w:val="num" w:pos="4320"/>
+        </w:tabs>
+        <w:ind w:left="4320" w:hanging="360"/>
+      </w:pPr>
+      <w:rPr>
+        <w:rFonts w:ascii="Wingdings" w:hAnsi="Wingdings" w:hint="default"/>
+        <w:sz w:val="20"/>
+      </w:rPr>
+    </w:lvl>
+    <w:lvl w:ilvl="6" w:tentative="1">
+      <w:start w:val="1"/>
+      <w:numFmt w:val="bullet"/>
+      <w:lvlText w:val=""/>
+      <w:lvlJc w:val="left"/>
+      <w:pPr>
+        <w:tabs>
+          <w:tab w:val="num" w:pos="5040"/>
+        </w:tabs>
+        <w:ind w:left="5040" w:hanging="360"/>
+      </w:pPr>
+      <w:rPr>
+        <w:rFonts w:ascii="Wingdings" w:hAnsi="Wingdings" w:hint="default"/>
+        <w:sz w:val="20"/>
+      </w:rPr>
+    </w:lvl>
+    <w:lvl w:ilvl="7" w:tentative="1">
+      <w:start w:val="1"/>
+      <w:numFmt w:val="bullet"/>
+      <w:lvlText w:val=""/>
+      <w:lvlJc w:val="left"/>
+      <w:pPr>
+        <w:tabs>
+          <w:tab w:val="num" w:pos="5760"/>
+        </w:tabs>
+        <w:ind w:left="5760" w:hanging="360"/>
+      </w:pPr>
+      <w:rPr>
+        <w:rFonts w:ascii="Wingdings" w:hAnsi="Wingdings" w:hint="default"/>
+        <w:sz w:val="20"/>
+      </w:rPr>
+    </w:lvl>
+    <w:lvl w:ilvl="8" w:tentative="1">
+      <w:start w:val="1"/>
+      <w:numFmt w:val="bullet"/>
+      <w:lvlText w:val=""/>
+      <w:lvlJc w:val="left"/>
+      <w:pPr>
+        <w:tabs>
+          <w:tab w:val="num" w:pos="6480"/>
+        </w:tabs>
+        <w:ind w:left="6480" w:hanging="360"/>
+      </w:pPr>
+      <w:rPr>
+        <w:rFonts w:ascii="Wingdings" w:hAnsi="Wingdings" w:hint="default"/>
+        <w:sz w:val="20"/>
+      </w:rPr>
+    </w:lvl>
+  </w:abstractNum>
+  <w:abstractNum w:abstractNumId="9" w15:restartNumberingAfterBreak="0">
+    <w:nsid w:val="5835420B"/>
+    <w:multiLevelType w:val="multilevel"/>
+    <w:tmpl w:val="BB58C43A"/>
+    <w:lvl w:ilvl="0">
+      <w:start w:val="1"/>
+      <w:numFmt w:val="bullet"/>
+      <w:lvlText w:val=""/>
+      <w:lvlJc w:val="left"/>
+      <w:pPr>
+        <w:tabs>
+          <w:tab w:val="num" w:pos="720"/>
+        </w:tabs>
+        <w:ind w:left="720" w:hanging="360"/>
+      </w:pPr>
+      <w:rPr>
+        <w:rFonts w:ascii="Symbol" w:hAnsi="Symbol" w:hint="default"/>
+        <w:sz w:val="20"/>
+      </w:rPr>
+    </w:lvl>
+    <w:lvl w:ilvl="1" w:tentative="1">
+      <w:start w:val="1"/>
+      <w:numFmt w:val="bullet"/>
+      <w:lvlText w:val="o"/>
+      <w:lvlJc w:val="left"/>
+      <w:pPr>
+        <w:tabs>
+          <w:tab w:val="num" w:pos="1440"/>
+        </w:tabs>
+        <w:ind w:left="1440" w:hanging="360"/>
+      </w:pPr>
+      <w:rPr>
+        <w:rFonts w:ascii="Courier New" w:hAnsi="Courier New" w:hint="default"/>
+        <w:sz w:val="20"/>
+      </w:rPr>
+    </w:lvl>
+    <w:lvl w:ilvl="2" w:tentative="1">
+      <w:start w:val="1"/>
+      <w:numFmt w:val="bullet"/>
+      <w:lvlText w:val=""/>
+      <w:lvlJc w:val="left"/>
+      <w:pPr>
+        <w:tabs>
+          <w:tab w:val="num" w:pos="2160"/>
+        </w:tabs>
+        <w:ind w:left="2160" w:hanging="360"/>
+      </w:pPr>
+      <w:rPr>
+        <w:rFonts w:ascii="Wingdings" w:hAnsi="Wingdings" w:hint="default"/>
+        <w:sz w:val="20"/>
+      </w:rPr>
+    </w:lvl>
+    <w:lvl w:ilvl="3" w:tentative="1">
+      <w:start w:val="1"/>
+      <w:numFmt w:val="bullet"/>
+      <w:lvlText w:val=""/>
+      <w:lvlJc w:val="left"/>
+      <w:pPr>
+        <w:tabs>
+          <w:tab w:val="num" w:pos="2880"/>
+        </w:tabs>
+        <w:ind w:left="2880" w:hanging="360"/>
+      </w:pPr>
+      <w:rPr>
+        <w:rFonts w:ascii="Wingdings" w:hAnsi="Wingdings" w:hint="default"/>
+        <w:sz w:val="20"/>
+      </w:rPr>
+    </w:lvl>
+    <w:lvl w:ilvl="4" w:tentative="1">
+      <w:start w:val="1"/>
+      <w:numFmt w:val="bullet"/>
+      <w:lvlText w:val=""/>
+      <w:lvlJc w:val="left"/>
+      <w:pPr>
+        <w:tabs>
+          <w:tab w:val="num" w:pos="3600"/>
+        </w:tabs>
+        <w:ind w:left="3600" w:hanging="360"/>
+      </w:pPr>
+      <w:rPr>
+        <w:rFonts w:ascii="Wingdings" w:hAnsi="Wingdings" w:hint="default"/>
+        <w:sz w:val="20"/>
+      </w:rPr>
+    </w:lvl>
+    <w:lvl w:ilvl="5" w:tentative="1">
+      <w:start w:val="1"/>
+      <w:numFmt w:val="bullet"/>
+      <w:lvlText w:val=""/>
+      <w:lvlJc w:val="left"/>
+      <w:pPr>
+        <w:tabs>
+          <w:tab w:val="num" w:pos="4320"/>
+        </w:tabs>
+        <w:ind w:left="4320" w:hanging="360"/>
+      </w:pPr>
+      <w:rPr>
+        <w:rFonts w:ascii="Wingdings" w:hAnsi="Wingdings" w:hint="default"/>
+        <w:sz w:val="20"/>
+      </w:rPr>
+    </w:lvl>
+    <w:lvl w:ilvl="6" w:tentative="1">
+      <w:start w:val="1"/>
+      <w:numFmt w:val="bullet"/>
+      <w:lvlText w:val=""/>
+      <w:lvlJc w:val="left"/>
+      <w:pPr>
+        <w:tabs>
+          <w:tab w:val="num" w:pos="5040"/>
+        </w:tabs>
+        <w:ind w:left="5040" w:hanging="360"/>
+      </w:pPr>
+      <w:rPr>
+        <w:rFonts w:ascii="Wingdings" w:hAnsi="Wingdings" w:hint="default"/>
+        <w:sz w:val="20"/>
+      </w:rPr>
+    </w:lvl>
+    <w:lvl w:ilvl="7" w:tentative="1">
+      <w:start w:val="1"/>
+      <w:numFmt w:val="bullet"/>
+      <w:lvlText w:val=""/>
+      <w:lvlJc w:val="left"/>
+      <w:pPr>
+        <w:tabs>
+          <w:tab w:val="num" w:pos="5760"/>
+        </w:tabs>
+        <w:ind w:left="5760" w:hanging="360"/>
+      </w:pPr>
+      <w:rPr>
+        <w:rFonts w:ascii="Wingdings" w:hAnsi="Wingdings" w:hint="default"/>
+        <w:sz w:val="20"/>
+      </w:rPr>
+    </w:lvl>
+    <w:lvl w:ilvl="8" w:tentative="1">
+      <w:start w:val="1"/>
+      <w:numFmt w:val="bullet"/>
+      <w:lvlText w:val=""/>
+      <w:lvlJc w:val="left"/>
+      <w:pPr>
+        <w:tabs>
+          <w:tab w:val="num" w:pos="6480"/>
+        </w:tabs>
+        <w:ind w:left="6480" w:hanging="360"/>
+      </w:pPr>
+      <w:rPr>
+        <w:rFonts w:ascii="Wingdings" w:hAnsi="Wingdings" w:hint="default"/>
+        <w:sz w:val="20"/>
+      </w:rPr>
+    </w:lvl>
+  </w:abstractNum>
+  <w:abstractNum w:abstractNumId="10" w15:restartNumberingAfterBreak="0">
     <w:nsid w:val="5A3C0A05"/>
     <w:multiLevelType w:val="multilevel"/>
     <w:tmpl w:val="0AB40978"/>
@@ -1070,20 +2648,190 @@
       </w:rPr>
     </w:lvl>
   </w:abstractNum>
+  <w:abstractNum w:abstractNumId="11" w15:restartNumberingAfterBreak="0">
+    <w:nsid w:val="6B876885"/>
+    <w:multiLevelType w:val="multilevel"/>
+    <w:tmpl w:val="28EAEB36"/>
+    <w:lvl w:ilvl="0">
+      <w:start w:val="1"/>
+      <w:numFmt w:val="bullet"/>
+      <w:lvlText w:val=""/>
+      <w:lvlJc w:val="left"/>
+      <w:pPr>
+        <w:tabs>
+          <w:tab w:val="num" w:pos="720"/>
+        </w:tabs>
+        <w:ind w:left="720" w:hanging="360"/>
+      </w:pPr>
+      <w:rPr>
+        <w:rFonts w:ascii="Symbol" w:hAnsi="Symbol" w:hint="default"/>
+        <w:sz w:val="20"/>
+      </w:rPr>
+    </w:lvl>
+    <w:lvl w:ilvl="1" w:tentative="1">
+      <w:start w:val="1"/>
+      <w:numFmt w:val="bullet"/>
+      <w:lvlText w:val="o"/>
+      <w:lvlJc w:val="left"/>
+      <w:pPr>
+        <w:tabs>
+          <w:tab w:val="num" w:pos="1440"/>
+        </w:tabs>
+        <w:ind w:left="1440" w:hanging="360"/>
+      </w:pPr>
+      <w:rPr>
+        <w:rFonts w:ascii="Courier New" w:hAnsi="Courier New" w:hint="default"/>
+        <w:sz w:val="20"/>
+      </w:rPr>
+    </w:lvl>
+    <w:lvl w:ilvl="2" w:tentative="1">
+      <w:start w:val="1"/>
+      <w:numFmt w:val="bullet"/>
+      <w:lvlText w:val=""/>
+      <w:lvlJc w:val="left"/>
+      <w:pPr>
+        <w:tabs>
+          <w:tab w:val="num" w:pos="2160"/>
+        </w:tabs>
+        <w:ind w:left="2160" w:hanging="360"/>
+      </w:pPr>
+      <w:rPr>
+        <w:rFonts w:ascii="Wingdings" w:hAnsi="Wingdings" w:hint="default"/>
+        <w:sz w:val="20"/>
+      </w:rPr>
+    </w:lvl>
+    <w:lvl w:ilvl="3" w:tentative="1">
+      <w:start w:val="1"/>
+      <w:numFmt w:val="bullet"/>
+      <w:lvlText w:val=""/>
+      <w:lvlJc w:val="left"/>
+      <w:pPr>
+        <w:tabs>
+          <w:tab w:val="num" w:pos="2880"/>
+        </w:tabs>
+        <w:ind w:left="2880" w:hanging="360"/>
+      </w:pPr>
+      <w:rPr>
+        <w:rFonts w:ascii="Wingdings" w:hAnsi="Wingdings" w:hint="default"/>
+        <w:sz w:val="20"/>
+      </w:rPr>
+    </w:lvl>
+    <w:lvl w:ilvl="4" w:tentative="1">
+      <w:start w:val="1"/>
+      <w:numFmt w:val="bullet"/>
+      <w:lvlText w:val=""/>
+      <w:lvlJc w:val="left"/>
+      <w:pPr>
+        <w:tabs>
+          <w:tab w:val="num" w:pos="3600"/>
+        </w:tabs>
+        <w:ind w:left="3600" w:hanging="360"/>
+      </w:pPr>
+      <w:rPr>
+        <w:rFonts w:ascii="Wingdings" w:hAnsi="Wingdings" w:hint="default"/>
+        <w:sz w:val="20"/>
+      </w:rPr>
+    </w:lvl>
+    <w:lvl w:ilvl="5" w:tentative="1">
+      <w:start w:val="1"/>
+      <w:numFmt w:val="bullet"/>
+      <w:lvlText w:val=""/>
+      <w:lvlJc w:val="left"/>
+      <w:pPr>
+        <w:tabs>
+          <w:tab w:val="num" w:pos="4320"/>
+        </w:tabs>
+        <w:ind w:left="4320" w:hanging="360"/>
+      </w:pPr>
+      <w:rPr>
+        <w:rFonts w:ascii="Wingdings" w:hAnsi="Wingdings" w:hint="default"/>
+        <w:sz w:val="20"/>
+      </w:rPr>
+    </w:lvl>
+    <w:lvl w:ilvl="6" w:tentative="1">
+      <w:start w:val="1"/>
+      <w:numFmt w:val="bullet"/>
+      <w:lvlText w:val=""/>
+      <w:lvlJc w:val="left"/>
+      <w:pPr>
+        <w:tabs>
+          <w:tab w:val="num" w:pos="5040"/>
+        </w:tabs>
+        <w:ind w:left="5040" w:hanging="360"/>
+      </w:pPr>
+      <w:rPr>
+        <w:rFonts w:ascii="Wingdings" w:hAnsi="Wingdings" w:hint="default"/>
+        <w:sz w:val="20"/>
+      </w:rPr>
+    </w:lvl>
+    <w:lvl w:ilvl="7" w:tentative="1">
+      <w:start w:val="1"/>
+      <w:numFmt w:val="bullet"/>
+      <w:lvlText w:val=""/>
+      <w:lvlJc w:val="left"/>
+      <w:pPr>
+        <w:tabs>
+          <w:tab w:val="num" w:pos="5760"/>
+        </w:tabs>
+        <w:ind w:left="5760" w:hanging="360"/>
+      </w:pPr>
+      <w:rPr>
+        <w:rFonts w:ascii="Wingdings" w:hAnsi="Wingdings" w:hint="default"/>
+        <w:sz w:val="20"/>
+      </w:rPr>
+    </w:lvl>
+    <w:lvl w:ilvl="8" w:tentative="1">
+      <w:start w:val="1"/>
+      <w:numFmt w:val="bullet"/>
+      <w:lvlText w:val=""/>
+      <w:lvlJc w:val="left"/>
+      <w:pPr>
+        <w:tabs>
+          <w:tab w:val="num" w:pos="6480"/>
+        </w:tabs>
+        <w:ind w:left="6480" w:hanging="360"/>
+      </w:pPr>
+      <w:rPr>
+        <w:rFonts w:ascii="Wingdings" w:hAnsi="Wingdings" w:hint="default"/>
+        <w:sz w:val="20"/>
+      </w:rPr>
+    </w:lvl>
+  </w:abstractNum>
   <w:num w:numId="1" w16cid:durableId="380829904">
-    <w:abstractNumId w:val="0"/>
+    <w:abstractNumId w:val="2"/>
   </w:num>
   <w:num w:numId="2" w16cid:durableId="1151287818">
+    <w:abstractNumId w:val="10"/>
+  </w:num>
+  <w:num w:numId="3" w16cid:durableId="1985817493">
+    <w:abstractNumId w:val="5"/>
+  </w:num>
+  <w:num w:numId="4" w16cid:durableId="733891383">
+    <w:abstractNumId w:val="3"/>
+  </w:num>
+  <w:num w:numId="5" w16cid:durableId="121703026">
+    <w:abstractNumId w:val="7"/>
+  </w:num>
+  <w:num w:numId="6" w16cid:durableId="1714890919">
     <w:abstractNumId w:val="4"/>
   </w:num>
-  <w:num w:numId="3" w16cid:durableId="1985817493">
-    <w:abstractNumId w:val="2"/>
+  <w:num w:numId="7" w16cid:durableId="1553156639">
+    <w:abstractNumId w:val="8"/>
   </w:num>
-  <w:num w:numId="4" w16cid:durableId="733891383">
+  <w:num w:numId="8" w16cid:durableId="1041832057">
+    <w:abstractNumId w:val="9"/>
+  </w:num>
+  <w:num w:numId="9" w16cid:durableId="371543656">
     <w:abstractNumId w:val="1"/>
   </w:num>
-  <w:num w:numId="5" w16cid:durableId="121703026">
-    <w:abstractNumId w:val="3"/>
+  <w:num w:numId="10" w16cid:durableId="1434520532">
+    <w:abstractNumId w:val="6"/>
+  </w:num>
+  <w:num w:numId="11" w16cid:durableId="2099516123">
+    <w:abstractNumId w:val="11"/>
+  </w:num>
+  <w:num w:numId="12" w16cid:durableId="1068109420">
+    <w:abstractNumId w:val="0"/>
   </w:num>
 </w:numbering>
 </file>

</xml_diff>